<commit_message>
BART & T5 미완료
</commit_message>
<xml_diff>
--- a/paper/NLP/MT-DNN.docx
+++ b/paper/NLP/MT-DNN.docx
@@ -2,6 +2,99 @@
 <file path=word/document.xml><?xml version="1.0" encoding="utf-8"?>
 <w:document xmlns:wpc="http://schemas.microsoft.com/office/word/2010/wordprocessingCanvas" xmlns:cx="http://schemas.microsoft.com/office/drawing/2014/chartex" xmlns:cx1="http://schemas.microsoft.com/office/drawing/2015/9/8/chartex" xmlns:cx2="http://schemas.microsoft.com/office/drawing/2015/10/21/chartex" xmlns:cx3="http://schemas.microsoft.com/office/drawing/2016/5/9/chartex" xmlns:cx4="http://schemas.microsoft.com/office/drawing/2016/5/10/chartex" xmlns:cx5="http://schemas.microsoft.com/office/drawing/2016/5/11/chartex" xmlns:cx6="http://schemas.microsoft.com/office/drawing/2016/5/12/chartex" xmlns:cx7="http://schemas.microsoft.com/office/drawing/2016/5/13/chartex" xmlns:cx8="http://schemas.microsoft.com/office/drawing/2016/5/14/chartex" xmlns:mc="http://schemas.openxmlformats.org/markup-compatibility/2006" xmlns:aink="http://schemas.microsoft.com/office/drawing/2016/ink" xmlns:am3d="http://schemas.microsoft.com/office/drawing/2017/model3d" xmlns:o="urn:schemas-microsoft-com:office:office" xmlns:r="http://schemas.openxmlformats.org/officeDocument/2006/relationships" xmlns:m="http://schemas.openxmlformats.org/officeDocument/2006/math" xmlns:v="urn:schemas-microsoft-com:vml" xmlns:wp14="http://schemas.microsoft.com/office/word/2010/wordprocessingDrawing" xmlns:wp="http://schemas.openxmlformats.org/drawingml/2006/wordprocessingDrawing" xmlns:w10="urn:schemas-microsoft-com:office:word" xmlns:w="http://schemas.openxmlformats.org/wordprocessingml/2006/main" xmlns:w14="http://schemas.microsoft.com/office/word/2010/wordml" xmlns:w15="http://schemas.microsoft.com/office/word/2012/wordml" xmlns:w16cex="http://schemas.microsoft.com/office/word/2018/wordml/cex" xmlns:w16cid="http://schemas.microsoft.com/office/word/2016/wordml/cid" xmlns:w16="http://schemas.microsoft.com/office/word/2018/wordml" xmlns:w16se="http://schemas.microsoft.com/office/word/2015/wordml/symex" xmlns:wpg="http://schemas.microsoft.com/office/word/2010/wordprocessingGroup" xmlns:wpi="http://schemas.microsoft.com/office/word/2010/wordprocessingInk" xmlns:wne="http://schemas.microsoft.com/office/word/2006/wordml" xmlns:wps="http://schemas.microsoft.com/office/word/2010/wordprocessingShape" mc:Ignorable="w14 w15 w16se w16cid w16 w16cex wp14">
   <w:body>
+    <w:p>
+      <w:pPr>
+        <w:rPr>
+          <w:rFonts w:ascii="나눔바른고딕" w:eastAsia="나눔바른고딕" w:hAnsi="나눔바른고딕"/>
+          <w:b/>
+          <w:bCs/>
+          <w:sz w:val="22"/>
+          <w:szCs w:val="24"/>
+        </w:rPr>
+      </w:pPr>
+      <w:r>
+        <w:rPr>
+          <w:rFonts w:ascii="나눔바른고딕" w:eastAsia="나눔바른고딕" w:hAnsi="나눔바른고딕"/>
+          <w:b/>
+          <w:bCs/>
+          <w:sz w:val="22"/>
+          <w:szCs w:val="24"/>
+        </w:rPr>
+        <w:fldChar w:fldCharType="begin"/>
+      </w:r>
+      <w:r>
+        <w:rPr>
+          <w:rFonts w:ascii="나눔바른고딕" w:eastAsia="나눔바른고딕" w:hAnsi="나눔바른고딕"/>
+          <w:b/>
+          <w:bCs/>
+          <w:sz w:val="22"/>
+          <w:szCs w:val="24"/>
+        </w:rPr>
+        <w:instrText xml:space="preserve"> HYPERLINK "</w:instrText>
+      </w:r>
+      <w:r>
+        <w:rPr>
+          <w:rFonts w:ascii="나눔바른고딕" w:eastAsia="나눔바른고딕" w:hAnsi="나눔바른고딕"/>
+          <w:b/>
+          <w:bCs/>
+          <w:sz w:val="22"/>
+          <w:szCs w:val="24"/>
+        </w:rPr>
+        <w:instrText>https://baekyeongmin.github.io/paper-review/mt-dnn/</w:instrText>
+      </w:r>
+      <w:r>
+        <w:rPr>
+          <w:rFonts w:ascii="나눔바른고딕" w:eastAsia="나눔바른고딕" w:hAnsi="나눔바른고딕"/>
+          <w:b/>
+          <w:bCs/>
+          <w:sz w:val="22"/>
+          <w:szCs w:val="24"/>
+        </w:rPr>
+        <w:instrText xml:space="preserve">" </w:instrText>
+      </w:r>
+      <w:r>
+        <w:rPr>
+          <w:rFonts w:ascii="나눔바른고딕" w:eastAsia="나눔바른고딕" w:hAnsi="나눔바른고딕"/>
+          <w:b/>
+          <w:bCs/>
+          <w:sz w:val="22"/>
+          <w:szCs w:val="24"/>
+        </w:rPr>
+        <w:fldChar w:fldCharType="separate"/>
+      </w:r>
+      <w:r>
+        <w:rPr>
+          <w:rStyle w:val="a6"/>
+          <w:rFonts w:ascii="나눔바른고딕" w:eastAsia="나눔바른고딕" w:hAnsi="나눔바른고딕"/>
+          <w:b/>
+          <w:bCs/>
+          <w:sz w:val="22"/>
+          <w:szCs w:val="24"/>
+        </w:rPr>
+        <w:t>https://baekyeongmin.github.io/paper-review/mt-dnn/</w:t>
+      </w:r>
+      <w:r>
+        <w:rPr>
+          <w:rFonts w:ascii="나눔바른고딕" w:eastAsia="나눔바른고딕" w:hAnsi="나눔바른고딕"/>
+          <w:b/>
+          <w:bCs/>
+          <w:sz w:val="22"/>
+          <w:szCs w:val="24"/>
+        </w:rPr>
+        <w:fldChar w:fldCharType="end"/>
+      </w:r>
+    </w:p>
+    <w:p>
+      <w:pPr>
+        <w:rPr>
+          <w:rFonts w:ascii="나눔바른고딕" w:eastAsia="나눔바른고딕" w:hAnsi="나눔바른고딕" w:hint="eastAsia"/>
+          <w:b/>
+          <w:bCs/>
+          <w:sz w:val="22"/>
+          <w:szCs w:val="24"/>
+        </w:rPr>
+      </w:pPr>
+    </w:p>
     <w:p>
       <w:pPr>
         <w:rPr>
@@ -550,7 +643,7 @@
     <w:p>
       <w:pPr>
         <w:rPr>
-          <w:rFonts w:ascii="나눔바른고딕" w:eastAsia="나눔바른고딕" w:hAnsi="나눔바른고딕" w:hint="eastAsia"/>
+          <w:rFonts w:ascii="나눔바른고딕" w:eastAsia="나눔바른고딕" w:hAnsi="나눔바른고딕"/>
           <w:color w:val="FF0000"/>
           <w:sz w:val="22"/>
           <w:szCs w:val="24"/>
@@ -965,23 +1058,7 @@
           <w:sz w:val="22"/>
           <w:szCs w:val="24"/>
         </w:rPr>
-        <w:t xml:space="preserve">airwise Text </w:t>
-      </w:r>
-      <w:r>
-        <w:rPr>
-          <w:rFonts w:ascii="나눔바른고딕" w:eastAsia="나눔바른고딕" w:hAnsi="나눔바른고딕"/>
-          <w:sz w:val="22"/>
-          <w:szCs w:val="24"/>
-        </w:rPr>
-        <w:t>Classification</w:t>
-      </w:r>
-      <w:r>
-        <w:rPr>
-          <w:rFonts w:ascii="나눔바른고딕" w:eastAsia="나눔바른고딕" w:hAnsi="나눔바른고딕"/>
-          <w:sz w:val="22"/>
-          <w:szCs w:val="24"/>
-        </w:rPr>
-        <w:t xml:space="preserve">: </w:t>
+        <w:t xml:space="preserve">airwise Text Classification: </w:t>
       </w:r>
       <w:r>
         <w:rPr>
@@ -1213,7 +1290,7 @@
     <w:p>
       <w:pPr>
         <w:rPr>
-          <w:rFonts w:ascii="나눔바른고딕" w:eastAsia="나눔바른고딕" w:hAnsi="나눔바른고딕" w:hint="eastAsia"/>
+          <w:rFonts w:ascii="나눔바른고딕" w:eastAsia="나눔바른고딕" w:hAnsi="나눔바른고딕"/>
           <w:color w:val="FF0000"/>
           <w:sz w:val="22"/>
           <w:szCs w:val="24"/>
@@ -1424,6 +1501,7 @@
           <w:sz w:val="22"/>
           <w:szCs w:val="24"/>
         </w:rPr>
+        <w:lastRenderedPageBreak/>
         <w:t>BERT</w:t>
       </w:r>
       <w:r>
@@ -1480,7 +1558,6 @@
         </w:rPr>
         <w:t xml:space="preserve">Fine-Tuning </w:t>
       </w:r>
-      <w:proofErr w:type="gramStart"/>
       <w:r>
         <w:rPr>
           <w:rFonts w:ascii="나눔바른고딕" w:eastAsia="나눔바른고딕" w:hAnsi="나눔바른고딕" w:hint="eastAsia"/>
@@ -1499,7 +1576,6 @@
         </w:rPr>
         <w:t>.?</w:t>
       </w:r>
-      <w:proofErr w:type="gramEnd"/>
       <w:r>
         <w:rPr>
           <w:rFonts w:ascii="나눔바른고딕" w:eastAsia="나눔바른고딕" w:hAnsi="나눔바른고딕"/>
@@ -1559,7 +1635,6 @@
           <w:sz w:val="22"/>
           <w:szCs w:val="24"/>
         </w:rPr>
-        <w:lastRenderedPageBreak/>
         <w:t>S</w:t>
       </w:r>
       <w:r>
@@ -2729,6 +2804,7 @@
           <w:noProof/>
           <w:sz w:val="22"/>
         </w:rPr>
+        <w:lastRenderedPageBreak/>
         <w:br/>
         <w:t>3. M-h</w:t>
       </w:r>
@@ -2806,16 +2882,7 @@
           <w:noProof/>
           <w:sz w:val="22"/>
         </w:rPr>
-        <w:t xml:space="preserve">), </w:t>
-      </w:r>
-      <w:r>
-        <w:rPr>
-          <w:rFonts w:ascii="나눔바른고딕" w:eastAsia="나눔바른고딕" w:hAnsi="나눔바른고딕"/>
-          <w:noProof/>
-          <w:sz w:val="22"/>
-        </w:rPr>
-        <w:lastRenderedPageBreak/>
-        <w:t>M-p</w:t>
+        <w:t>), M-p</w:t>
       </w:r>
       <w:r>
         <w:rPr>
@@ -4185,7 +4252,7 @@
     <w:p>
       <w:pPr>
         <w:rPr>
-          <w:rFonts w:ascii="나눔바른고딕" w:eastAsia="나눔바른고딕" w:hAnsi="나눔바른고딕" w:hint="eastAsia"/>
+          <w:rFonts w:ascii="나눔바른고딕" w:eastAsia="나눔바른고딕" w:hAnsi="나눔바른고딕"/>
           <w:sz w:val="22"/>
           <w:szCs w:val="24"/>
         </w:rPr>
@@ -4363,7 +4430,7 @@
     <w:p>
       <w:pPr>
         <w:rPr>
-          <w:rFonts w:ascii="나눔바른고딕" w:eastAsia="나눔바른고딕" w:hAnsi="나눔바른고딕" w:hint="eastAsia"/>
+          <w:rFonts w:ascii="나눔바른고딕" w:eastAsia="나눔바른고딕" w:hAnsi="나눔바른고딕"/>
           <w:noProof/>
           <w:sz w:val="22"/>
           <w:szCs w:val="24"/>
@@ -4959,23 +5026,13 @@
         </w:rPr>
         <w:t xml:space="preserve">BERT </w:t>
       </w:r>
-      <w:proofErr w:type="gramStart"/>
-      <w:r>
-        <w:rPr>
-          <w:rFonts w:ascii="나눔바른고딕" w:eastAsia="나눔바른고딕" w:hAnsi="나눔바른고딕" w:hint="eastAsia"/>
-          <w:sz w:val="22"/>
-          <w:szCs w:val="24"/>
-        </w:rPr>
-        <w:t>비교 했을</w:t>
-      </w:r>
-      <w:proofErr w:type="gramEnd"/>
-      <w:r>
-        <w:rPr>
-          <w:rFonts w:ascii="나눔바른고딕" w:eastAsia="나눔바른고딕" w:hAnsi="나눔바른고딕" w:hint="eastAsia"/>
-          <w:sz w:val="22"/>
-          <w:szCs w:val="24"/>
-        </w:rPr>
-        <w:t xml:space="preserve"> 때</w:t>
+      <w:r>
+        <w:rPr>
+          <w:rFonts w:ascii="나눔바른고딕" w:eastAsia="나눔바른고딕" w:hAnsi="나눔바른고딕" w:hint="eastAsia"/>
+          <w:sz w:val="22"/>
+          <w:szCs w:val="24"/>
+        </w:rPr>
+        <w:t>비교 했을 때</w:t>
       </w:r>
       <w:r>
         <w:rPr>
@@ -5401,7 +5458,7 @@
     <w:p>
       <w:pPr>
         <w:rPr>
-          <w:rFonts w:ascii="나눔바른고딕" w:eastAsia="나눔바른고딕" w:hAnsi="나눔바른고딕" w:hint="eastAsia"/>
+          <w:rFonts w:ascii="나눔바른고딕" w:eastAsia="나눔바른고딕" w:hAnsi="나눔바른고딕"/>
           <w:sz w:val="22"/>
           <w:szCs w:val="24"/>
         </w:rPr>
@@ -6219,6 +6276,29 @@
       <w:ind w:leftChars="400" w:left="800"/>
     </w:pPr>
   </w:style>
+  <w:style w:type="character" w:styleId="a6">
+    <w:name w:val="Hyperlink"/>
+    <w:basedOn w:val="a0"/>
+    <w:uiPriority w:val="99"/>
+    <w:unhideWhenUsed/>
+    <w:rsid w:val="00574ED2"/>
+    <w:rPr>
+      <w:color w:val="0563C1" w:themeColor="hyperlink"/>
+      <w:u w:val="single"/>
+    </w:rPr>
+  </w:style>
+  <w:style w:type="character" w:styleId="a7">
+    <w:name w:val="Unresolved Mention"/>
+    <w:basedOn w:val="a0"/>
+    <w:uiPriority w:val="99"/>
+    <w:semiHidden/>
+    <w:unhideWhenUsed/>
+    <w:rsid w:val="00574ED2"/>
+    <w:rPr>
+      <w:color w:val="605E5C"/>
+      <w:shd w:val="clear" w:color="auto" w:fill="E1DFDD"/>
+    </w:rPr>
+  </w:style>
 </w:styles>
 </file>
 

</xml_diff>